<commit_message>
Cap nhat so do du an
</commit_message>
<xml_diff>
--- a/019101025_DoAnTruong/019101025 - Do An Truong.docx
+++ b/019101025_DoAnTruong/019101025 - Do An Truong.docx
@@ -16151,6 +16151,7 @@
         <w:shd w:val="clear" w:fill="FFFFFF"/>
         <w:spacing w:before="0" w:beforeAutospacing="0" w:after="192" w:afterAutospacing="0" w:line="15" w:lineRule="atLeast"/>
         <w:ind w:left="0" w:right="0" w:firstLine="0"/>
+        <w:jc w:val="both"/>
         <w:rPr>
           <w:rFonts w:hint="default" w:ascii="Segoe UI" w:hAnsi="Segoe UI" w:eastAsia="Segoe UI" w:cs="Segoe UI"/>
           <w:b/>
@@ -16179,6 +16180,7 @@
         <w:shd w:val="clear" w:fill="FFFFFF"/>
         <w:spacing w:before="0" w:beforeAutospacing="0" w:after="192" w:afterAutospacing="0" w:line="15" w:lineRule="atLeast"/>
         <w:ind w:left="0" w:right="0" w:firstLine="0"/>
+        <w:jc w:val="both"/>
         <w:rPr>
           <w:rFonts w:ascii="Segoe UI" w:hAnsi="Segoe UI" w:eastAsia="Segoe UI" w:cs="Segoe UI"/>
           <w:b/>
@@ -16206,7 +16208,7 @@
           <w:szCs w:val="42"/>
           <w:shd w:val="clear" w:fill="FFFFFF"/>
         </w:rPr>
-        <w:t>Usecase</w:t>
+        <w:t>Sơ Đồ Dự Án</w:t>
       </w:r>
     </w:p>
     <w:p>
@@ -16222,6 +16224,7 @@
         <w:shd w:val="clear" w:fill="FFFFFF"/>
         <w:spacing w:before="288" w:beforeAutospacing="0" w:after="192" w:afterAutospacing="0" w:line="15" w:lineRule="atLeast"/>
         <w:ind w:left="0" w:firstLine="0"/>
+        <w:jc w:val="both"/>
         <w:rPr>
           <w:rFonts w:hint="default" w:ascii="Segoe UI" w:hAnsi="Segoe UI" w:eastAsia="Segoe UI" w:cs="Segoe UI"/>
           <w:b/>
@@ -16265,7 +16268,7 @@
           <w:u w:val="none"/>
           <w:shd w:val="clear" w:fill="FFFFFF"/>
         </w:rPr>
-        <w:instrText xml:space="preserve"> HYPERLINK "https://github.com/LuuHoangLoc/DuAn/blob/main/019101025_DoAnTruong/Usecase.md" \l "1-s%C6%A1-%C4%91%E1%BB%93-usecase" </w:instrText>
+        <w:instrText xml:space="preserve"> HYPERLINK "https://github.com/LuuHoangLoc/DuAn/blob/main/019101025_DoAnTruong/SoDoDuAn.md" \l "1-s%C6%A1-%C4%91%E1%BB%93-usecase" </w:instrText>
       </w:r>
       <w:r>
         <w:rPr>
@@ -16324,8 +16327,46 @@
         <w:widowControl/>
         <w:suppressLineNumbers w:val="0"/>
         <w:shd w:val="clear" w:fill="FFFFFF"/>
-        <w:spacing w:before="0" w:beforeAutospacing="0" w:after="0" w:afterAutospacing="0"/>
-        <w:ind w:left="0" w:firstLine="0"/>
+        <w:spacing w:before="0" w:beforeAutospacing="0" w:after="192" w:afterAutospacing="0"/>
+        <w:ind w:left="0" w:firstLine="0"/>
+        <w:jc w:val="both"/>
+        <w:rPr>
+          <w:rFonts w:hint="default" w:ascii="Segoe UI" w:hAnsi="Segoe UI" w:eastAsia="Segoe UI" w:cs="Segoe UI"/>
+          <w:i w:val="0"/>
+          <w:iCs w:val="0"/>
+          <w:caps w:val="0"/>
+          <w:color w:val="24292F"/>
+          <w:spacing w:val="0"/>
+          <w:sz w:val="20"/>
+          <w:szCs w:val="20"/>
+        </w:rPr>
+      </w:pPr>
+      <w:r>
+        <w:rPr>
+          <w:rFonts w:hint="default" w:ascii="Segoe UI" w:hAnsi="Segoe UI" w:eastAsia="Segoe UI" w:cs="Segoe UI"/>
+          <w:i w:val="0"/>
+          <w:iCs w:val="0"/>
+          <w:caps w:val="0"/>
+          <w:color w:val="24292F"/>
+          <w:spacing w:val="0"/>
+          <w:sz w:val="20"/>
+          <w:szCs w:val="20"/>
+          <w:shd w:val="clear" w:fill="FFFFFF"/>
+        </w:rPr>
+        <w:t>QUY TRÌNH GIẢI QUYẾT VÀ BÁO CÁO SỰ CỐ Y KHOA QT.17.HT</w:t>
+      </w:r>
+    </w:p>
+    <w:p>
+      <w:pPr>
+        <w:pStyle w:val="10"/>
+        <w:keepNext w:val="0"/>
+        <w:keepLines w:val="0"/>
+        <w:widowControl/>
+        <w:suppressLineNumbers w:val="0"/>
+        <w:shd w:val="clear" w:fill="FFFFFF"/>
+        <w:spacing w:before="0" w:beforeAutospacing="0" w:after="192" w:afterAutospacing="0"/>
+        <w:ind w:left="0" w:firstLine="0"/>
+        <w:jc w:val="both"/>
         <w:rPr>
           <w:rFonts w:hint="default" w:ascii="Segoe UI" w:hAnsi="Segoe UI" w:eastAsia="Segoe UI" w:cs="Segoe UI"/>
           <w:i w:val="0"/>
@@ -16337,7 +16378,6 @@
           <w:szCs w:val="19"/>
         </w:rPr>
       </w:pPr>
-      <w:bookmarkStart w:id="0" w:name="_GoBack"/>
       <w:r>
         <w:rPr>
           <w:rFonts w:hint="default" w:ascii="Segoe UI" w:hAnsi="Segoe UI" w:eastAsia="Segoe UI" w:cs="Segoe UI"/>
@@ -16348,14 +16388,15 @@
           <w:spacing w:val="0"/>
           <w:sz w:val="19"/>
           <w:szCs w:val="19"/>
-          <w:u w:val="single"/>
+          <w:u w:val="none"/>
+          <w:bdr w:val="none" w:color="auto" w:sz="0" w:space="0"/>
           <w:shd w:val="clear" w:fill="FFFFFF"/>
         </w:rPr>
         <w:drawing>
           <wp:inline distT="0" distB="0" distL="114300" distR="114300">
-            <wp:extent cx="5939790" cy="3037205"/>
-            <wp:effectExtent l="0" t="0" r="3810" b="10795"/>
-            <wp:docPr id="30" name="Picture 1" descr="IMG_256">
+            <wp:extent cx="5879465" cy="3646170"/>
+            <wp:effectExtent l="0" t="0" r="3175" b="11430"/>
+            <wp:docPr id="36" name="Picture 1" descr="IMG_256">
               <a:hlinkClick xmlns:a="http://schemas.openxmlformats.org/drawingml/2006/main" r:id="rId56"/>
             </wp:docPr>
             <wp:cNvGraphicFramePr>
@@ -16365,7 +16406,7 @@
               <a:graphicData uri="http://schemas.openxmlformats.org/drawingml/2006/picture">
                 <pic:pic xmlns:pic="http://schemas.openxmlformats.org/drawingml/2006/picture">
                   <pic:nvPicPr>
-                    <pic:cNvPr id="30" name="Picture 1" descr="IMG_256"/>
+                    <pic:cNvPr id="36" name="Picture 1" descr="IMG_256"/>
                     <pic:cNvPicPr>
                       <a:picLocks noChangeAspect="1"/>
                     </pic:cNvPicPr>
@@ -16379,7 +16420,7 @@
                   <pic:spPr>
                     <a:xfrm>
                       <a:off x="0" y="0"/>
-                      <a:ext cx="5939790" cy="3037205"/>
+                      <a:ext cx="5879465" cy="3646170"/>
                     </a:xfrm>
                     <a:prstGeom prst="rect">
                       <a:avLst/>
@@ -16395,8 +16436,1374 @@
           </wp:inline>
         </w:drawing>
       </w:r>
-      <w:bookmarkEnd w:id="0"/>
-    </w:p>
+    </w:p>
+    <w:p>
+      <w:pPr>
+        <w:pStyle w:val="3"/>
+        <w:keepNext w:val="0"/>
+        <w:keepLines w:val="0"/>
+        <w:widowControl/>
+        <w:suppressLineNumbers w:val="0"/>
+        <w:pBdr>
+          <w:bottom w:val="none" w:color="auto" w:sz="0" w:space="0"/>
+        </w:pBdr>
+        <w:shd w:val="clear" w:fill="FFFFFF"/>
+        <w:spacing w:before="288" w:beforeAutospacing="0" w:after="192" w:afterAutospacing="0" w:line="15" w:lineRule="atLeast"/>
+        <w:ind w:left="0" w:firstLine="0"/>
+        <w:jc w:val="both"/>
+        <w:rPr>
+          <w:rFonts w:hint="default" w:ascii="Segoe UI" w:hAnsi="Segoe UI" w:eastAsia="Segoe UI" w:cs="Segoe UI"/>
+          <w:b/>
+          <w:bCs/>
+          <w:i w:val="0"/>
+          <w:iCs w:val="0"/>
+          <w:caps w:val="0"/>
+          <w:color w:val="24292F"/>
+          <w:spacing w:val="0"/>
+          <w:sz w:val="31"/>
+          <w:szCs w:val="31"/>
+        </w:rPr>
+      </w:pPr>
+      <w:r>
+        <w:rPr>
+          <w:rFonts w:hint="default" w:ascii="Segoe UI" w:hAnsi="Segoe UI" w:eastAsia="Segoe UI" w:cs="Segoe UI"/>
+          <w:b/>
+          <w:bCs/>
+          <w:i w:val="0"/>
+          <w:iCs w:val="0"/>
+          <w:caps w:val="0"/>
+          <w:spacing w:val="0"/>
+          <w:sz w:val="31"/>
+          <w:szCs w:val="31"/>
+          <w:u w:val="none"/>
+          <w:shd w:val="clear" w:fill="FFFFFF"/>
+        </w:rPr>
+        <w:fldChar w:fldCharType="begin"/>
+      </w:r>
+      <w:r>
+        <w:rPr>
+          <w:rFonts w:hint="default" w:ascii="Segoe UI" w:hAnsi="Segoe UI" w:eastAsia="Segoe UI" w:cs="Segoe UI"/>
+          <w:b/>
+          <w:bCs/>
+          <w:i w:val="0"/>
+          <w:iCs w:val="0"/>
+          <w:caps w:val="0"/>
+          <w:spacing w:val="0"/>
+          <w:sz w:val="31"/>
+          <w:szCs w:val="31"/>
+          <w:u w:val="none"/>
+          <w:shd w:val="clear" w:fill="FFFFFF"/>
+        </w:rPr>
+        <w:instrText xml:space="preserve"> HYPERLINK "https://github.com/LuuHoangLoc/DuAn/blob/main/019101025_DoAnTruong/SoDoDuAn.md" \l "2-s%C6%A1-%C4%91%E1%BB%93-class" </w:instrText>
+      </w:r>
+      <w:r>
+        <w:rPr>
+          <w:rFonts w:hint="default" w:ascii="Segoe UI" w:hAnsi="Segoe UI" w:eastAsia="Segoe UI" w:cs="Segoe UI"/>
+          <w:b/>
+          <w:bCs/>
+          <w:i w:val="0"/>
+          <w:iCs w:val="0"/>
+          <w:caps w:val="0"/>
+          <w:spacing w:val="0"/>
+          <w:sz w:val="31"/>
+          <w:szCs w:val="31"/>
+          <w:u w:val="none"/>
+          <w:shd w:val="clear" w:fill="FFFFFF"/>
+        </w:rPr>
+        <w:fldChar w:fldCharType="separate"/>
+      </w:r>
+      <w:r>
+        <w:rPr>
+          <w:rFonts w:hint="default" w:ascii="Segoe UI" w:hAnsi="Segoe UI" w:eastAsia="Segoe UI" w:cs="Segoe UI"/>
+          <w:b/>
+          <w:bCs/>
+          <w:i w:val="0"/>
+          <w:iCs w:val="0"/>
+          <w:caps w:val="0"/>
+          <w:spacing w:val="0"/>
+          <w:sz w:val="31"/>
+          <w:szCs w:val="31"/>
+          <w:u w:val="none"/>
+          <w:shd w:val="clear" w:fill="FFFFFF"/>
+        </w:rPr>
+        <w:fldChar w:fldCharType="end"/>
+      </w:r>
+      <w:r>
+        <w:rPr>
+          <w:rFonts w:hint="default" w:ascii="Segoe UI" w:hAnsi="Segoe UI" w:eastAsia="Segoe UI" w:cs="Segoe UI"/>
+          <w:b/>
+          <w:bCs/>
+          <w:i w:val="0"/>
+          <w:iCs w:val="0"/>
+          <w:caps w:val="0"/>
+          <w:color w:val="24292F"/>
+          <w:spacing w:val="0"/>
+          <w:sz w:val="31"/>
+          <w:szCs w:val="31"/>
+          <w:shd w:val="clear" w:fill="FFFFFF"/>
+        </w:rPr>
+        <w:t>2. Sơ đồ Class</w:t>
+      </w:r>
+    </w:p>
+    <w:p>
+      <w:pPr>
+        <w:pStyle w:val="10"/>
+        <w:keepNext w:val="0"/>
+        <w:keepLines w:val="0"/>
+        <w:widowControl/>
+        <w:suppressLineNumbers w:val="0"/>
+        <w:shd w:val="clear" w:fill="FFFFFF"/>
+        <w:spacing w:before="0" w:beforeAutospacing="0" w:after="192" w:afterAutospacing="0"/>
+        <w:ind w:left="0" w:firstLine="0"/>
+        <w:jc w:val="both"/>
+        <w:rPr>
+          <w:rFonts w:hint="default" w:ascii="Segoe UI" w:hAnsi="Segoe UI" w:eastAsia="Segoe UI" w:cs="Segoe UI"/>
+          <w:i w:val="0"/>
+          <w:iCs w:val="0"/>
+          <w:caps w:val="0"/>
+          <w:color w:val="24292F"/>
+          <w:spacing w:val="0"/>
+          <w:sz w:val="20"/>
+          <w:szCs w:val="20"/>
+        </w:rPr>
+      </w:pPr>
+      <w:r>
+        <w:rPr>
+          <w:rFonts w:hint="default" w:ascii="Segoe UI" w:hAnsi="Segoe UI" w:eastAsia="Segoe UI" w:cs="Segoe UI"/>
+          <w:i w:val="0"/>
+          <w:iCs w:val="0"/>
+          <w:caps w:val="0"/>
+          <w:color w:val="24292F"/>
+          <w:spacing w:val="0"/>
+          <w:sz w:val="20"/>
+          <w:szCs w:val="20"/>
+          <w:shd w:val="clear" w:fill="FFFFFF"/>
+        </w:rPr>
+        <w:t>QUY TRÌNH GIẢI QUYẾT VÀ BÁO CÁO SỰ CỐ Y KHOA QT.17.HT</w:t>
+      </w:r>
+    </w:p>
+    <w:p>
+      <w:pPr>
+        <w:pStyle w:val="10"/>
+        <w:keepNext w:val="0"/>
+        <w:keepLines w:val="0"/>
+        <w:widowControl/>
+        <w:suppressLineNumbers w:val="0"/>
+        <w:shd w:val="clear" w:fill="FFFFFF"/>
+        <w:spacing w:before="0" w:beforeAutospacing="0" w:after="192" w:afterAutospacing="0"/>
+        <w:ind w:left="0" w:firstLine="0"/>
+        <w:jc w:val="both"/>
+        <w:rPr>
+          <w:rFonts w:hint="default" w:ascii="Segoe UI" w:hAnsi="Segoe UI" w:eastAsia="Segoe UI" w:cs="Segoe UI"/>
+          <w:i w:val="0"/>
+          <w:iCs w:val="0"/>
+          <w:caps w:val="0"/>
+          <w:color w:val="24292F"/>
+          <w:spacing w:val="0"/>
+          <w:sz w:val="19"/>
+          <w:szCs w:val="19"/>
+        </w:rPr>
+      </w:pPr>
+      <w:r>
+        <w:rPr>
+          <w:rFonts w:hint="default" w:ascii="Segoe UI" w:hAnsi="Segoe UI" w:eastAsia="Segoe UI" w:cs="Segoe UI"/>
+          <w:i w:val="0"/>
+          <w:iCs w:val="0"/>
+          <w:caps w:val="0"/>
+          <w:color w:val="auto"/>
+          <w:spacing w:val="0"/>
+          <w:sz w:val="19"/>
+          <w:szCs w:val="19"/>
+          <w:u w:val="none"/>
+          <w:shd w:val="clear" w:fill="FFFFFF"/>
+        </w:rPr>
+        <w:drawing>
+          <wp:inline distT="0" distB="0" distL="114300" distR="114300">
+            <wp:extent cx="5577205" cy="2930525"/>
+            <wp:effectExtent l="0" t="0" r="635" b="10795"/>
+            <wp:docPr id="37" name="Picture 2" descr="IMG_257">
+              <a:hlinkClick xmlns:a="http://schemas.openxmlformats.org/drawingml/2006/main" r:id="rId58"/>
+            </wp:docPr>
+            <wp:cNvGraphicFramePr>
+              <a:graphicFrameLocks xmlns:a="http://schemas.openxmlformats.org/drawingml/2006/main" noChangeAspect="1"/>
+            </wp:cNvGraphicFramePr>
+            <a:graphic xmlns:a="http://schemas.openxmlformats.org/drawingml/2006/main">
+              <a:graphicData uri="http://schemas.openxmlformats.org/drawingml/2006/picture">
+                <pic:pic xmlns:pic="http://schemas.openxmlformats.org/drawingml/2006/picture">
+                  <pic:nvPicPr>
+                    <pic:cNvPr id="37" name="Picture 2" descr="IMG_257"/>
+                    <pic:cNvPicPr>
+                      <a:picLocks noChangeAspect="1"/>
+                    </pic:cNvPicPr>
+                  </pic:nvPicPr>
+                  <pic:blipFill>
+                    <a:blip r:embed="rId59"/>
+                    <a:stretch>
+                      <a:fillRect/>
+                    </a:stretch>
+                  </pic:blipFill>
+                  <pic:spPr>
+                    <a:xfrm>
+                      <a:off x="0" y="0"/>
+                      <a:ext cx="5577205" cy="2930525"/>
+                    </a:xfrm>
+                    <a:prstGeom prst="rect">
+                      <a:avLst/>
+                    </a:prstGeom>
+                    <a:noFill/>
+                    <a:ln w="9525">
+                      <a:noFill/>
+                    </a:ln>
+                  </pic:spPr>
+                </pic:pic>
+              </a:graphicData>
+            </a:graphic>
+          </wp:inline>
+        </w:drawing>
+      </w:r>
+    </w:p>
+    <w:p>
+      <w:pPr>
+        <w:pStyle w:val="3"/>
+        <w:keepNext w:val="0"/>
+        <w:keepLines w:val="0"/>
+        <w:widowControl/>
+        <w:suppressLineNumbers w:val="0"/>
+        <w:pBdr>
+          <w:bottom w:val="none" w:color="auto" w:sz="0" w:space="0"/>
+        </w:pBdr>
+        <w:shd w:val="clear" w:fill="FFFFFF"/>
+        <w:spacing w:before="288" w:beforeAutospacing="0" w:after="192" w:afterAutospacing="0" w:line="15" w:lineRule="atLeast"/>
+        <w:ind w:left="0" w:firstLine="0"/>
+        <w:jc w:val="both"/>
+        <w:rPr>
+          <w:rFonts w:hint="default" w:ascii="Segoe UI" w:hAnsi="Segoe UI" w:eastAsia="Segoe UI" w:cs="Segoe UI"/>
+          <w:b/>
+          <w:bCs/>
+          <w:i w:val="0"/>
+          <w:iCs w:val="0"/>
+          <w:caps w:val="0"/>
+          <w:color w:val="24292F"/>
+          <w:spacing w:val="0"/>
+          <w:sz w:val="31"/>
+          <w:szCs w:val="31"/>
+        </w:rPr>
+      </w:pPr>
+      <w:r>
+        <w:rPr>
+          <w:rFonts w:hint="default" w:ascii="Segoe UI" w:hAnsi="Segoe UI" w:eastAsia="Segoe UI" w:cs="Segoe UI"/>
+          <w:b/>
+          <w:bCs/>
+          <w:i w:val="0"/>
+          <w:iCs w:val="0"/>
+          <w:caps w:val="0"/>
+          <w:spacing w:val="0"/>
+          <w:sz w:val="31"/>
+          <w:szCs w:val="31"/>
+          <w:u w:val="none"/>
+          <w:shd w:val="clear" w:fill="FFFFFF"/>
+        </w:rPr>
+        <w:fldChar w:fldCharType="begin"/>
+      </w:r>
+      <w:r>
+        <w:rPr>
+          <w:rFonts w:hint="default" w:ascii="Segoe UI" w:hAnsi="Segoe UI" w:eastAsia="Segoe UI" w:cs="Segoe UI"/>
+          <w:b/>
+          <w:bCs/>
+          <w:i w:val="0"/>
+          <w:iCs w:val="0"/>
+          <w:caps w:val="0"/>
+          <w:spacing w:val="0"/>
+          <w:sz w:val="31"/>
+          <w:szCs w:val="31"/>
+          <w:u w:val="none"/>
+          <w:shd w:val="clear" w:fill="FFFFFF"/>
+        </w:rPr>
+        <w:instrText xml:space="preserve"> HYPERLINK "https://github.com/LuuHoangLoc/DuAn/blob/main/019101025_DoAnTruong/SoDoDuAn.md" \l "3-s%C6%A1-%C4%91%E1%BB%93-tu%E1%BA%A7n-t%E1%BB%B1" </w:instrText>
+      </w:r>
+      <w:r>
+        <w:rPr>
+          <w:rFonts w:hint="default" w:ascii="Segoe UI" w:hAnsi="Segoe UI" w:eastAsia="Segoe UI" w:cs="Segoe UI"/>
+          <w:b/>
+          <w:bCs/>
+          <w:i w:val="0"/>
+          <w:iCs w:val="0"/>
+          <w:caps w:val="0"/>
+          <w:spacing w:val="0"/>
+          <w:sz w:val="31"/>
+          <w:szCs w:val="31"/>
+          <w:u w:val="none"/>
+          <w:shd w:val="clear" w:fill="FFFFFF"/>
+        </w:rPr>
+        <w:fldChar w:fldCharType="separate"/>
+      </w:r>
+      <w:r>
+        <w:rPr>
+          <w:rFonts w:hint="default" w:ascii="Segoe UI" w:hAnsi="Segoe UI" w:eastAsia="Segoe UI" w:cs="Segoe UI"/>
+          <w:b/>
+          <w:bCs/>
+          <w:i w:val="0"/>
+          <w:iCs w:val="0"/>
+          <w:caps w:val="0"/>
+          <w:spacing w:val="0"/>
+          <w:sz w:val="31"/>
+          <w:szCs w:val="31"/>
+          <w:u w:val="none"/>
+          <w:shd w:val="clear" w:fill="FFFFFF"/>
+        </w:rPr>
+        <w:fldChar w:fldCharType="end"/>
+      </w:r>
+      <w:r>
+        <w:rPr>
+          <w:rFonts w:hint="default" w:ascii="Segoe UI" w:hAnsi="Segoe UI" w:eastAsia="Segoe UI" w:cs="Segoe UI"/>
+          <w:b/>
+          <w:bCs/>
+          <w:i w:val="0"/>
+          <w:iCs w:val="0"/>
+          <w:caps w:val="0"/>
+          <w:color w:val="24292F"/>
+          <w:spacing w:val="0"/>
+          <w:sz w:val="31"/>
+          <w:szCs w:val="31"/>
+          <w:shd w:val="clear" w:fill="FFFFFF"/>
+        </w:rPr>
+        <w:t>3. Sơ đồ tuần tự</w:t>
+      </w:r>
+    </w:p>
+    <w:p>
+      <w:pPr>
+        <w:pStyle w:val="10"/>
+        <w:keepNext w:val="0"/>
+        <w:keepLines w:val="0"/>
+        <w:widowControl/>
+        <w:suppressLineNumbers w:val="0"/>
+        <w:shd w:val="clear" w:fill="FFFFFF"/>
+        <w:spacing w:before="0" w:beforeAutospacing="0" w:after="192" w:afterAutospacing="0"/>
+        <w:ind w:left="0" w:firstLine="0"/>
+        <w:jc w:val="both"/>
+        <w:rPr>
+          <w:rFonts w:hint="default" w:ascii="Segoe UI" w:hAnsi="Segoe UI" w:eastAsia="Segoe UI" w:cs="Segoe UI"/>
+          <w:i w:val="0"/>
+          <w:iCs w:val="0"/>
+          <w:caps w:val="0"/>
+          <w:color w:val="24292F"/>
+          <w:spacing w:val="0"/>
+          <w:sz w:val="20"/>
+          <w:szCs w:val="20"/>
+        </w:rPr>
+      </w:pPr>
+      <w:r>
+        <w:rPr>
+          <w:rFonts w:hint="default" w:ascii="Segoe UI" w:hAnsi="Segoe UI" w:eastAsia="Segoe UI" w:cs="Segoe UI"/>
+          <w:i w:val="0"/>
+          <w:iCs w:val="0"/>
+          <w:caps w:val="0"/>
+          <w:color w:val="24292F"/>
+          <w:spacing w:val="0"/>
+          <w:sz w:val="20"/>
+          <w:szCs w:val="20"/>
+          <w:shd w:val="clear" w:fill="FFFFFF"/>
+        </w:rPr>
+        <w:t>QUY TRÌNH GIẢI QUYẾT VÀ BÁO CÁO SỰ CỐ Y KHOA QT.17.HT</w:t>
+      </w:r>
+    </w:p>
+    <w:p>
+      <w:pPr>
+        <w:pStyle w:val="4"/>
+        <w:keepNext w:val="0"/>
+        <w:keepLines w:val="0"/>
+        <w:widowControl/>
+        <w:suppressLineNumbers w:val="0"/>
+        <w:shd w:val="clear" w:fill="FFFFFF"/>
+        <w:spacing w:before="288" w:beforeAutospacing="0" w:after="192" w:afterAutospacing="0" w:line="15" w:lineRule="atLeast"/>
+        <w:ind w:left="0" w:firstLine="0"/>
+        <w:jc w:val="both"/>
+        <w:rPr>
+          <w:rFonts w:hint="default" w:ascii="Segoe UI" w:hAnsi="Segoe UI" w:eastAsia="Segoe UI" w:cs="Segoe UI"/>
+          <w:b/>
+          <w:bCs/>
+          <w:i w:val="0"/>
+          <w:iCs w:val="0"/>
+          <w:caps w:val="0"/>
+          <w:color w:val="24292F"/>
+          <w:spacing w:val="0"/>
+          <w:sz w:val="20"/>
+          <w:szCs w:val="20"/>
+        </w:rPr>
+      </w:pPr>
+      <w:r>
+        <w:rPr>
+          <w:rFonts w:hint="default" w:ascii="Segoe UI" w:hAnsi="Segoe UI" w:eastAsia="Segoe UI" w:cs="Segoe UI"/>
+          <w:b/>
+          <w:bCs/>
+          <w:i w:val="0"/>
+          <w:iCs w:val="0"/>
+          <w:caps w:val="0"/>
+          <w:spacing w:val="0"/>
+          <w:sz w:val="20"/>
+          <w:szCs w:val="20"/>
+          <w:u w:val="none"/>
+          <w:shd w:val="clear" w:fill="FFFFFF"/>
+        </w:rPr>
+        <w:fldChar w:fldCharType="begin"/>
+      </w:r>
+      <w:r>
+        <w:rPr>
+          <w:rFonts w:hint="default" w:ascii="Segoe UI" w:hAnsi="Segoe UI" w:eastAsia="Segoe UI" w:cs="Segoe UI"/>
+          <w:b/>
+          <w:bCs/>
+          <w:i w:val="0"/>
+          <w:iCs w:val="0"/>
+          <w:caps w:val="0"/>
+          <w:spacing w:val="0"/>
+          <w:sz w:val="20"/>
+          <w:szCs w:val="20"/>
+          <w:u w:val="none"/>
+          <w:shd w:val="clear" w:fill="FFFFFF"/>
+        </w:rPr>
+        <w:instrText xml:space="preserve"> HYPERLINK "https://github.com/LuuHoangLoc/DuAn/blob/main/019101025_DoAnTruong/SoDoDuAn.md" \l "31-nh%C3%A2n-vi%C3%AAn-y-t%E1%BA%BF" </w:instrText>
+      </w:r>
+      <w:r>
+        <w:rPr>
+          <w:rFonts w:hint="default" w:ascii="Segoe UI" w:hAnsi="Segoe UI" w:eastAsia="Segoe UI" w:cs="Segoe UI"/>
+          <w:b/>
+          <w:bCs/>
+          <w:i w:val="0"/>
+          <w:iCs w:val="0"/>
+          <w:caps w:val="0"/>
+          <w:spacing w:val="0"/>
+          <w:sz w:val="20"/>
+          <w:szCs w:val="20"/>
+          <w:u w:val="none"/>
+          <w:shd w:val="clear" w:fill="FFFFFF"/>
+        </w:rPr>
+        <w:fldChar w:fldCharType="separate"/>
+      </w:r>
+      <w:r>
+        <w:rPr>
+          <w:rFonts w:hint="default" w:ascii="Segoe UI" w:hAnsi="Segoe UI" w:eastAsia="Segoe UI" w:cs="Segoe UI"/>
+          <w:b/>
+          <w:bCs/>
+          <w:i w:val="0"/>
+          <w:iCs w:val="0"/>
+          <w:caps w:val="0"/>
+          <w:spacing w:val="0"/>
+          <w:sz w:val="20"/>
+          <w:szCs w:val="20"/>
+          <w:u w:val="none"/>
+          <w:shd w:val="clear" w:fill="FFFFFF"/>
+        </w:rPr>
+        <w:fldChar w:fldCharType="end"/>
+      </w:r>
+      <w:r>
+        <w:rPr>
+          <w:rFonts w:hint="default" w:ascii="Segoe UI" w:hAnsi="Segoe UI" w:eastAsia="Segoe UI" w:cs="Segoe UI"/>
+          <w:b/>
+          <w:bCs/>
+          <w:i w:val="0"/>
+          <w:iCs w:val="0"/>
+          <w:caps w:val="0"/>
+          <w:color w:val="24292F"/>
+          <w:spacing w:val="0"/>
+          <w:sz w:val="20"/>
+          <w:szCs w:val="20"/>
+          <w:shd w:val="clear" w:fill="FFFFFF"/>
+        </w:rPr>
+        <w:t>3.1. Nhân viên y tế</w:t>
+      </w:r>
+    </w:p>
+    <w:p>
+      <w:pPr>
+        <w:keepNext w:val="0"/>
+        <w:keepLines w:val="0"/>
+        <w:widowControl/>
+        <w:numPr>
+          <w:ilvl w:val="0"/>
+          <w:numId w:val="6"/>
+        </w:numPr>
+        <w:suppressLineNumbers w:val="0"/>
+        <w:tabs>
+          <w:tab w:val="clear" w:pos="420"/>
+        </w:tabs>
+        <w:spacing w:before="0" w:beforeAutospacing="1" w:after="0" w:afterAutospacing="1"/>
+        <w:ind w:left="420" w:leftChars="0" w:hanging="420" w:firstLineChars="0"/>
+        <w:jc w:val="both"/>
+        <w:rPr>
+          <w:sz w:val="20"/>
+          <w:szCs w:val="20"/>
+        </w:rPr>
+      </w:pPr>
+      <w:r>
+        <w:rPr>
+          <w:rFonts w:hint="default" w:ascii="Segoe UI" w:hAnsi="Segoe UI" w:eastAsia="Segoe UI" w:cs="Segoe UI"/>
+          <w:i w:val="0"/>
+          <w:iCs w:val="0"/>
+          <w:caps w:val="0"/>
+          <w:color w:val="24292F"/>
+          <w:spacing w:val="0"/>
+          <w:sz w:val="20"/>
+          <w:szCs w:val="20"/>
+          <w:bdr w:val="none" w:color="auto" w:sz="0" w:space="0"/>
+          <w:shd w:val="clear" w:fill="FFFFFF"/>
+        </w:rPr>
+        <w:t>Thêm thông tin</w:t>
+      </w:r>
+    </w:p>
+    <w:p>
+      <w:pPr>
+        <w:pStyle w:val="10"/>
+        <w:keepNext w:val="0"/>
+        <w:keepLines w:val="0"/>
+        <w:widowControl/>
+        <w:suppressLineNumbers w:val="0"/>
+        <w:shd w:val="clear" w:fill="FFFFFF"/>
+        <w:spacing w:before="0" w:beforeAutospacing="0" w:after="192" w:afterAutospacing="0"/>
+        <w:ind w:left="0" w:firstLine="0"/>
+        <w:jc w:val="both"/>
+        <w:rPr>
+          <w:rFonts w:hint="default" w:ascii="Segoe UI" w:hAnsi="Segoe UI" w:eastAsia="Segoe UI" w:cs="Segoe UI"/>
+          <w:i w:val="0"/>
+          <w:iCs w:val="0"/>
+          <w:caps w:val="0"/>
+          <w:color w:val="24292F"/>
+          <w:spacing w:val="0"/>
+          <w:sz w:val="19"/>
+          <w:szCs w:val="19"/>
+        </w:rPr>
+      </w:pPr>
+      <w:r>
+        <w:rPr>
+          <w:rFonts w:hint="default" w:ascii="Segoe UI" w:hAnsi="Segoe UI" w:eastAsia="Segoe UI" w:cs="Segoe UI"/>
+          <w:i w:val="0"/>
+          <w:iCs w:val="0"/>
+          <w:caps w:val="0"/>
+          <w:color w:val="auto"/>
+          <w:spacing w:val="0"/>
+          <w:sz w:val="19"/>
+          <w:szCs w:val="19"/>
+          <w:u w:val="none"/>
+          <w:bdr w:val="none" w:color="auto" w:sz="0" w:space="0"/>
+          <w:shd w:val="clear" w:fill="FFFFFF"/>
+        </w:rPr>
+        <w:drawing>
+          <wp:inline distT="0" distB="0" distL="114300" distR="114300">
+            <wp:extent cx="5693410" cy="3290570"/>
+            <wp:effectExtent l="0" t="0" r="6350" b="1270"/>
+            <wp:docPr id="33" name="Picture 3" descr="IMG_258">
+              <a:hlinkClick xmlns:a="http://schemas.openxmlformats.org/drawingml/2006/main" r:id="rId60"/>
+            </wp:docPr>
+            <wp:cNvGraphicFramePr>
+              <a:graphicFrameLocks xmlns:a="http://schemas.openxmlformats.org/drawingml/2006/main" noChangeAspect="1"/>
+            </wp:cNvGraphicFramePr>
+            <a:graphic xmlns:a="http://schemas.openxmlformats.org/drawingml/2006/main">
+              <a:graphicData uri="http://schemas.openxmlformats.org/drawingml/2006/picture">
+                <pic:pic xmlns:pic="http://schemas.openxmlformats.org/drawingml/2006/picture">
+                  <pic:nvPicPr>
+                    <pic:cNvPr id="33" name="Picture 3" descr="IMG_258"/>
+                    <pic:cNvPicPr>
+                      <a:picLocks noChangeAspect="1"/>
+                    </pic:cNvPicPr>
+                  </pic:nvPicPr>
+                  <pic:blipFill>
+                    <a:blip r:embed="rId61"/>
+                    <a:stretch>
+                      <a:fillRect/>
+                    </a:stretch>
+                  </pic:blipFill>
+                  <pic:spPr>
+                    <a:xfrm>
+                      <a:off x="0" y="0"/>
+                      <a:ext cx="5693410" cy="3290570"/>
+                    </a:xfrm>
+                    <a:prstGeom prst="rect">
+                      <a:avLst/>
+                    </a:prstGeom>
+                    <a:noFill/>
+                    <a:ln w="9525">
+                      <a:noFill/>
+                    </a:ln>
+                  </pic:spPr>
+                </pic:pic>
+              </a:graphicData>
+            </a:graphic>
+          </wp:inline>
+        </w:drawing>
+      </w:r>
+    </w:p>
+    <w:p>
+      <w:pPr>
+        <w:keepNext w:val="0"/>
+        <w:keepLines w:val="0"/>
+        <w:widowControl/>
+        <w:numPr>
+          <w:ilvl w:val="0"/>
+          <w:numId w:val="6"/>
+        </w:numPr>
+        <w:suppressLineNumbers w:val="0"/>
+        <w:tabs>
+          <w:tab w:val="clear" w:pos="420"/>
+        </w:tabs>
+        <w:spacing w:before="0" w:beforeAutospacing="1" w:after="0" w:afterAutospacing="1"/>
+        <w:ind w:left="420" w:leftChars="0" w:hanging="420" w:firstLineChars="0"/>
+        <w:jc w:val="both"/>
+        <w:rPr>
+          <w:sz w:val="20"/>
+          <w:szCs w:val="20"/>
+        </w:rPr>
+      </w:pPr>
+      <w:r>
+        <w:rPr>
+          <w:rFonts w:hint="default" w:ascii="Segoe UI" w:hAnsi="Segoe UI" w:eastAsia="Segoe UI" w:cs="Segoe UI"/>
+          <w:i w:val="0"/>
+          <w:iCs w:val="0"/>
+          <w:caps w:val="0"/>
+          <w:color w:val="24292F"/>
+          <w:spacing w:val="0"/>
+          <w:sz w:val="20"/>
+          <w:szCs w:val="20"/>
+          <w:bdr w:val="none" w:color="auto" w:sz="0" w:space="0"/>
+          <w:shd w:val="clear" w:fill="FFFFFF"/>
+        </w:rPr>
+        <w:t>Cập nhật thông tin</w:t>
+      </w:r>
+    </w:p>
+    <w:p>
+      <w:pPr>
+        <w:pStyle w:val="10"/>
+        <w:keepNext w:val="0"/>
+        <w:keepLines w:val="0"/>
+        <w:widowControl/>
+        <w:suppressLineNumbers w:val="0"/>
+        <w:shd w:val="clear" w:fill="FFFFFF"/>
+        <w:spacing w:before="0" w:beforeAutospacing="0" w:after="192" w:afterAutospacing="0"/>
+        <w:ind w:left="0" w:firstLine="0"/>
+        <w:jc w:val="both"/>
+        <w:rPr>
+          <w:rFonts w:hint="default" w:ascii="Segoe UI" w:hAnsi="Segoe UI" w:eastAsia="Segoe UI" w:cs="Segoe UI"/>
+          <w:i w:val="0"/>
+          <w:iCs w:val="0"/>
+          <w:caps w:val="0"/>
+          <w:color w:val="24292F"/>
+          <w:spacing w:val="0"/>
+          <w:sz w:val="19"/>
+          <w:szCs w:val="19"/>
+        </w:rPr>
+      </w:pPr>
+      <w:r>
+        <w:rPr>
+          <w:rFonts w:hint="default" w:ascii="Segoe UI" w:hAnsi="Segoe UI" w:eastAsia="Segoe UI" w:cs="Segoe UI"/>
+          <w:i w:val="0"/>
+          <w:iCs w:val="0"/>
+          <w:caps w:val="0"/>
+          <w:color w:val="auto"/>
+          <w:spacing w:val="0"/>
+          <w:sz w:val="19"/>
+          <w:szCs w:val="19"/>
+          <w:u w:val="none"/>
+          <w:bdr w:val="none" w:color="auto" w:sz="0" w:space="0"/>
+          <w:shd w:val="clear" w:fill="FFFFFF"/>
+        </w:rPr>
+        <w:drawing>
+          <wp:inline distT="0" distB="0" distL="114300" distR="114300">
+            <wp:extent cx="5711825" cy="3329940"/>
+            <wp:effectExtent l="0" t="0" r="3175" b="7620"/>
+            <wp:docPr id="34" name="Picture 4" descr="IMG_259">
+              <a:hlinkClick xmlns:a="http://schemas.openxmlformats.org/drawingml/2006/main" r:id="rId62"/>
+            </wp:docPr>
+            <wp:cNvGraphicFramePr>
+              <a:graphicFrameLocks xmlns:a="http://schemas.openxmlformats.org/drawingml/2006/main" noChangeAspect="1"/>
+            </wp:cNvGraphicFramePr>
+            <a:graphic xmlns:a="http://schemas.openxmlformats.org/drawingml/2006/main">
+              <a:graphicData uri="http://schemas.openxmlformats.org/drawingml/2006/picture">
+                <pic:pic xmlns:pic="http://schemas.openxmlformats.org/drawingml/2006/picture">
+                  <pic:nvPicPr>
+                    <pic:cNvPr id="34" name="Picture 4" descr="IMG_259"/>
+                    <pic:cNvPicPr>
+                      <a:picLocks noChangeAspect="1"/>
+                    </pic:cNvPicPr>
+                  </pic:nvPicPr>
+                  <pic:blipFill>
+                    <a:blip r:embed="rId63"/>
+                    <a:stretch>
+                      <a:fillRect/>
+                    </a:stretch>
+                  </pic:blipFill>
+                  <pic:spPr>
+                    <a:xfrm>
+                      <a:off x="0" y="0"/>
+                      <a:ext cx="5711825" cy="3329940"/>
+                    </a:xfrm>
+                    <a:prstGeom prst="rect">
+                      <a:avLst/>
+                    </a:prstGeom>
+                    <a:noFill/>
+                    <a:ln w="9525">
+                      <a:noFill/>
+                    </a:ln>
+                  </pic:spPr>
+                </pic:pic>
+              </a:graphicData>
+            </a:graphic>
+          </wp:inline>
+        </w:drawing>
+      </w:r>
+    </w:p>
+    <w:p>
+      <w:pPr>
+        <w:keepNext w:val="0"/>
+        <w:keepLines w:val="0"/>
+        <w:widowControl/>
+        <w:numPr>
+          <w:ilvl w:val="0"/>
+          <w:numId w:val="6"/>
+        </w:numPr>
+        <w:suppressLineNumbers w:val="0"/>
+        <w:tabs>
+          <w:tab w:val="clear" w:pos="420"/>
+        </w:tabs>
+        <w:spacing w:before="0" w:beforeAutospacing="1" w:after="0" w:afterAutospacing="1"/>
+        <w:ind w:left="420" w:leftChars="0" w:hanging="420" w:firstLineChars="0"/>
+        <w:jc w:val="both"/>
+        <w:rPr>
+          <w:sz w:val="20"/>
+          <w:szCs w:val="20"/>
+        </w:rPr>
+      </w:pPr>
+      <w:r>
+        <w:rPr>
+          <w:rFonts w:hint="default" w:ascii="Segoe UI" w:hAnsi="Segoe UI" w:eastAsia="Segoe UI" w:cs="Segoe UI"/>
+          <w:i w:val="0"/>
+          <w:iCs w:val="0"/>
+          <w:caps w:val="0"/>
+          <w:color w:val="24292F"/>
+          <w:spacing w:val="0"/>
+          <w:sz w:val="20"/>
+          <w:szCs w:val="20"/>
+          <w:bdr w:val="none" w:color="auto" w:sz="0" w:space="0"/>
+          <w:shd w:val="clear" w:fill="FFFFFF"/>
+        </w:rPr>
+        <w:t>Xóa thông tin</w:t>
+      </w:r>
+    </w:p>
+    <w:p>
+      <w:pPr>
+        <w:pStyle w:val="10"/>
+        <w:keepNext w:val="0"/>
+        <w:keepLines w:val="0"/>
+        <w:widowControl/>
+        <w:suppressLineNumbers w:val="0"/>
+        <w:shd w:val="clear" w:fill="FFFFFF"/>
+        <w:spacing w:before="0" w:beforeAutospacing="0" w:after="192" w:afterAutospacing="0"/>
+        <w:ind w:left="0" w:firstLine="0"/>
+        <w:jc w:val="both"/>
+        <w:rPr>
+          <w:rFonts w:hint="default" w:ascii="Segoe UI" w:hAnsi="Segoe UI" w:eastAsia="Segoe UI" w:cs="Segoe UI"/>
+          <w:i w:val="0"/>
+          <w:iCs w:val="0"/>
+          <w:caps w:val="0"/>
+          <w:color w:val="24292F"/>
+          <w:spacing w:val="0"/>
+          <w:sz w:val="19"/>
+          <w:szCs w:val="19"/>
+        </w:rPr>
+      </w:pPr>
+      <w:r>
+        <w:rPr>
+          <w:rFonts w:hint="default" w:ascii="Segoe UI" w:hAnsi="Segoe UI" w:eastAsia="Segoe UI" w:cs="Segoe UI"/>
+          <w:i w:val="0"/>
+          <w:iCs w:val="0"/>
+          <w:caps w:val="0"/>
+          <w:color w:val="auto"/>
+          <w:spacing w:val="0"/>
+          <w:sz w:val="19"/>
+          <w:szCs w:val="19"/>
+          <w:u w:val="none"/>
+          <w:bdr w:val="none" w:color="auto" w:sz="0" w:space="0"/>
+          <w:shd w:val="clear" w:fill="FFFFFF"/>
+        </w:rPr>
+        <w:drawing>
+          <wp:inline distT="0" distB="0" distL="114300" distR="114300">
+            <wp:extent cx="5931535" cy="2886710"/>
+            <wp:effectExtent l="0" t="0" r="12065" b="8890"/>
+            <wp:docPr id="35" name="Picture 5" descr="IMG_260">
+              <a:hlinkClick xmlns:a="http://schemas.openxmlformats.org/drawingml/2006/main" r:id="rId64"/>
+            </wp:docPr>
+            <wp:cNvGraphicFramePr>
+              <a:graphicFrameLocks xmlns:a="http://schemas.openxmlformats.org/drawingml/2006/main" noChangeAspect="1"/>
+            </wp:cNvGraphicFramePr>
+            <a:graphic xmlns:a="http://schemas.openxmlformats.org/drawingml/2006/main">
+              <a:graphicData uri="http://schemas.openxmlformats.org/drawingml/2006/picture">
+                <pic:pic xmlns:pic="http://schemas.openxmlformats.org/drawingml/2006/picture">
+                  <pic:nvPicPr>
+                    <pic:cNvPr id="35" name="Picture 5" descr="IMG_260"/>
+                    <pic:cNvPicPr>
+                      <a:picLocks noChangeAspect="1"/>
+                    </pic:cNvPicPr>
+                  </pic:nvPicPr>
+                  <pic:blipFill>
+                    <a:blip r:embed="rId65"/>
+                    <a:stretch>
+                      <a:fillRect/>
+                    </a:stretch>
+                  </pic:blipFill>
+                  <pic:spPr>
+                    <a:xfrm>
+                      <a:off x="0" y="0"/>
+                      <a:ext cx="5931535" cy="2886710"/>
+                    </a:xfrm>
+                    <a:prstGeom prst="rect">
+                      <a:avLst/>
+                    </a:prstGeom>
+                    <a:noFill/>
+                    <a:ln w="9525">
+                      <a:noFill/>
+                    </a:ln>
+                  </pic:spPr>
+                </pic:pic>
+              </a:graphicData>
+            </a:graphic>
+          </wp:inline>
+        </w:drawing>
+      </w:r>
+    </w:p>
+    <w:p>
+      <w:pPr>
+        <w:pStyle w:val="4"/>
+        <w:keepNext w:val="0"/>
+        <w:keepLines w:val="0"/>
+        <w:widowControl/>
+        <w:suppressLineNumbers w:val="0"/>
+        <w:shd w:val="clear" w:fill="FFFFFF"/>
+        <w:spacing w:before="288" w:beforeAutospacing="0" w:after="192" w:afterAutospacing="0" w:line="15" w:lineRule="atLeast"/>
+        <w:ind w:left="0" w:firstLine="0"/>
+        <w:jc w:val="both"/>
+        <w:rPr>
+          <w:rFonts w:hint="default" w:ascii="Segoe UI" w:hAnsi="Segoe UI" w:eastAsia="Segoe UI" w:cs="Segoe UI"/>
+          <w:b/>
+          <w:bCs/>
+          <w:i w:val="0"/>
+          <w:iCs w:val="0"/>
+          <w:caps w:val="0"/>
+          <w:color w:val="24292F"/>
+          <w:spacing w:val="0"/>
+          <w:sz w:val="20"/>
+          <w:szCs w:val="20"/>
+        </w:rPr>
+      </w:pPr>
+      <w:r>
+        <w:rPr>
+          <w:rFonts w:hint="default" w:ascii="Segoe UI" w:hAnsi="Segoe UI" w:eastAsia="Segoe UI" w:cs="Segoe UI"/>
+          <w:b/>
+          <w:bCs/>
+          <w:i w:val="0"/>
+          <w:iCs w:val="0"/>
+          <w:caps w:val="0"/>
+          <w:spacing w:val="0"/>
+          <w:sz w:val="20"/>
+          <w:szCs w:val="20"/>
+          <w:u w:val="none"/>
+          <w:shd w:val="clear" w:fill="FFFFFF"/>
+        </w:rPr>
+        <w:fldChar w:fldCharType="begin"/>
+      </w:r>
+      <w:r>
+        <w:rPr>
+          <w:rFonts w:hint="default" w:ascii="Segoe UI" w:hAnsi="Segoe UI" w:eastAsia="Segoe UI" w:cs="Segoe UI"/>
+          <w:b/>
+          <w:bCs/>
+          <w:i w:val="0"/>
+          <w:iCs w:val="0"/>
+          <w:caps w:val="0"/>
+          <w:spacing w:val="0"/>
+          <w:sz w:val="20"/>
+          <w:szCs w:val="20"/>
+          <w:u w:val="none"/>
+          <w:shd w:val="clear" w:fill="FFFFFF"/>
+        </w:rPr>
+        <w:instrText xml:space="preserve"> HYPERLINK "https://github.com/LuuHoangLoc/DuAn/blob/main/019101025_DoAnTruong/SoDoDuAn.md" \l "32-l%C3%A3nh-%C4%91%E1%BA%A1o" </w:instrText>
+      </w:r>
+      <w:r>
+        <w:rPr>
+          <w:rFonts w:hint="default" w:ascii="Segoe UI" w:hAnsi="Segoe UI" w:eastAsia="Segoe UI" w:cs="Segoe UI"/>
+          <w:b/>
+          <w:bCs/>
+          <w:i w:val="0"/>
+          <w:iCs w:val="0"/>
+          <w:caps w:val="0"/>
+          <w:spacing w:val="0"/>
+          <w:sz w:val="20"/>
+          <w:szCs w:val="20"/>
+          <w:u w:val="none"/>
+          <w:shd w:val="clear" w:fill="FFFFFF"/>
+        </w:rPr>
+        <w:fldChar w:fldCharType="separate"/>
+      </w:r>
+      <w:r>
+        <w:rPr>
+          <w:rFonts w:hint="default" w:ascii="Segoe UI" w:hAnsi="Segoe UI" w:eastAsia="Segoe UI" w:cs="Segoe UI"/>
+          <w:b/>
+          <w:bCs/>
+          <w:i w:val="0"/>
+          <w:iCs w:val="0"/>
+          <w:caps w:val="0"/>
+          <w:spacing w:val="0"/>
+          <w:sz w:val="20"/>
+          <w:szCs w:val="20"/>
+          <w:u w:val="none"/>
+          <w:shd w:val="clear" w:fill="FFFFFF"/>
+        </w:rPr>
+        <w:fldChar w:fldCharType="end"/>
+      </w:r>
+      <w:r>
+        <w:rPr>
+          <w:rFonts w:hint="default" w:ascii="Segoe UI" w:hAnsi="Segoe UI" w:eastAsia="Segoe UI" w:cs="Segoe UI"/>
+          <w:b/>
+          <w:bCs/>
+          <w:i w:val="0"/>
+          <w:iCs w:val="0"/>
+          <w:caps w:val="0"/>
+          <w:color w:val="24292F"/>
+          <w:spacing w:val="0"/>
+          <w:sz w:val="20"/>
+          <w:szCs w:val="20"/>
+          <w:shd w:val="clear" w:fill="FFFFFF"/>
+        </w:rPr>
+        <w:t>3.2. Lãnh đạo</w:t>
+      </w:r>
+    </w:p>
+    <w:p>
+      <w:pPr>
+        <w:keepNext w:val="0"/>
+        <w:keepLines w:val="0"/>
+        <w:widowControl/>
+        <w:numPr>
+          <w:ilvl w:val="0"/>
+          <w:numId w:val="6"/>
+        </w:numPr>
+        <w:suppressLineNumbers w:val="0"/>
+        <w:tabs>
+          <w:tab w:val="clear" w:pos="420"/>
+        </w:tabs>
+        <w:spacing w:before="0" w:beforeAutospacing="1" w:after="0" w:afterAutospacing="1"/>
+        <w:ind w:left="420" w:leftChars="0" w:hanging="420" w:firstLineChars="0"/>
+        <w:jc w:val="both"/>
+        <w:rPr>
+          <w:sz w:val="20"/>
+          <w:szCs w:val="20"/>
+        </w:rPr>
+      </w:pPr>
+      <w:r>
+        <w:rPr>
+          <w:rFonts w:hint="default" w:ascii="Segoe UI" w:hAnsi="Segoe UI" w:eastAsia="Segoe UI" w:cs="Segoe UI"/>
+          <w:i w:val="0"/>
+          <w:iCs w:val="0"/>
+          <w:caps w:val="0"/>
+          <w:color w:val="24292F"/>
+          <w:spacing w:val="0"/>
+          <w:sz w:val="20"/>
+          <w:szCs w:val="20"/>
+          <w:bdr w:val="none" w:color="auto" w:sz="0" w:space="0"/>
+          <w:shd w:val="clear" w:fill="FFFFFF"/>
+        </w:rPr>
+        <w:t>Thêm thông tin</w:t>
+      </w:r>
+    </w:p>
+    <w:p>
+      <w:pPr>
+        <w:pStyle w:val="10"/>
+        <w:keepNext w:val="0"/>
+        <w:keepLines w:val="0"/>
+        <w:widowControl/>
+        <w:suppressLineNumbers w:val="0"/>
+        <w:shd w:val="clear" w:fill="FFFFFF"/>
+        <w:spacing w:before="0" w:beforeAutospacing="0" w:after="192" w:afterAutospacing="0"/>
+        <w:ind w:left="0" w:firstLine="0"/>
+        <w:jc w:val="both"/>
+        <w:rPr>
+          <w:rFonts w:hint="default" w:ascii="Segoe UI" w:hAnsi="Segoe UI" w:eastAsia="Segoe UI" w:cs="Segoe UI"/>
+          <w:i w:val="0"/>
+          <w:iCs w:val="0"/>
+          <w:caps w:val="0"/>
+          <w:color w:val="auto"/>
+          <w:spacing w:val="0"/>
+          <w:sz w:val="19"/>
+          <w:szCs w:val="19"/>
+          <w:u w:val="none"/>
+          <w:bdr w:val="none" w:color="auto" w:sz="0" w:space="0"/>
+          <w:shd w:val="clear" w:fill="FFFFFF"/>
+        </w:rPr>
+      </w:pPr>
+      <w:r>
+        <w:rPr>
+          <w:rFonts w:hint="default" w:ascii="Segoe UI" w:hAnsi="Segoe UI" w:eastAsia="Segoe UI" w:cs="Segoe UI"/>
+          <w:i w:val="0"/>
+          <w:iCs w:val="0"/>
+          <w:caps w:val="0"/>
+          <w:color w:val="auto"/>
+          <w:spacing w:val="0"/>
+          <w:sz w:val="19"/>
+          <w:szCs w:val="19"/>
+          <w:u w:val="none"/>
+          <w:bdr w:val="none" w:color="auto" w:sz="0" w:space="0"/>
+          <w:shd w:val="clear" w:fill="FFFFFF"/>
+        </w:rPr>
+        <w:drawing>
+          <wp:inline distT="0" distB="0" distL="114300" distR="114300">
+            <wp:extent cx="5752465" cy="2853690"/>
+            <wp:effectExtent l="0" t="0" r="8255" b="11430"/>
+            <wp:docPr id="30" name="Picture 6" descr="IMG_261">
+              <a:hlinkClick xmlns:a="http://schemas.openxmlformats.org/drawingml/2006/main" r:id="rId66"/>
+            </wp:docPr>
+            <wp:cNvGraphicFramePr>
+              <a:graphicFrameLocks xmlns:a="http://schemas.openxmlformats.org/drawingml/2006/main" noChangeAspect="1"/>
+            </wp:cNvGraphicFramePr>
+            <a:graphic xmlns:a="http://schemas.openxmlformats.org/drawingml/2006/main">
+              <a:graphicData uri="http://schemas.openxmlformats.org/drawingml/2006/picture">
+                <pic:pic xmlns:pic="http://schemas.openxmlformats.org/drawingml/2006/picture">
+                  <pic:nvPicPr>
+                    <pic:cNvPr id="30" name="Picture 6" descr="IMG_261"/>
+                    <pic:cNvPicPr>
+                      <a:picLocks noChangeAspect="1"/>
+                    </pic:cNvPicPr>
+                  </pic:nvPicPr>
+                  <pic:blipFill>
+                    <a:blip r:embed="rId67"/>
+                    <a:stretch>
+                      <a:fillRect/>
+                    </a:stretch>
+                  </pic:blipFill>
+                  <pic:spPr>
+                    <a:xfrm>
+                      <a:off x="0" y="0"/>
+                      <a:ext cx="5752465" cy="2853690"/>
+                    </a:xfrm>
+                    <a:prstGeom prst="rect">
+                      <a:avLst/>
+                    </a:prstGeom>
+                    <a:noFill/>
+                    <a:ln w="9525">
+                      <a:noFill/>
+                    </a:ln>
+                  </pic:spPr>
+                </pic:pic>
+              </a:graphicData>
+            </a:graphic>
+          </wp:inline>
+        </w:drawing>
+      </w:r>
+    </w:p>
+    <w:p>
+      <w:pPr>
+        <w:pStyle w:val="10"/>
+        <w:keepNext w:val="0"/>
+        <w:keepLines w:val="0"/>
+        <w:widowControl/>
+        <w:suppressLineNumbers w:val="0"/>
+        <w:shd w:val="clear" w:fill="FFFFFF"/>
+        <w:spacing w:before="0" w:beforeAutospacing="0" w:after="192" w:afterAutospacing="0"/>
+        <w:ind w:left="0" w:firstLine="0"/>
+        <w:jc w:val="both"/>
+        <w:rPr>
+          <w:rFonts w:hint="default" w:ascii="Segoe UI" w:hAnsi="Segoe UI" w:eastAsia="Segoe UI" w:cs="Segoe UI"/>
+          <w:i w:val="0"/>
+          <w:iCs w:val="0"/>
+          <w:caps w:val="0"/>
+          <w:color w:val="auto"/>
+          <w:spacing w:val="0"/>
+          <w:sz w:val="19"/>
+          <w:szCs w:val="19"/>
+          <w:u w:val="none"/>
+          <w:bdr w:val="none" w:color="auto" w:sz="0" w:space="0"/>
+          <w:shd w:val="clear" w:fill="FFFFFF"/>
+        </w:rPr>
+      </w:pPr>
+    </w:p>
+    <w:p>
+      <w:pPr>
+        <w:pStyle w:val="10"/>
+        <w:keepNext w:val="0"/>
+        <w:keepLines w:val="0"/>
+        <w:widowControl/>
+        <w:suppressLineNumbers w:val="0"/>
+        <w:shd w:val="clear" w:fill="FFFFFF"/>
+        <w:spacing w:before="0" w:beforeAutospacing="0" w:after="192" w:afterAutospacing="0"/>
+        <w:ind w:left="0" w:firstLine="0"/>
+        <w:jc w:val="both"/>
+        <w:rPr>
+          <w:rFonts w:hint="default" w:ascii="Segoe UI" w:hAnsi="Segoe UI" w:eastAsia="Segoe UI" w:cs="Segoe UI"/>
+          <w:i w:val="0"/>
+          <w:iCs w:val="0"/>
+          <w:caps w:val="0"/>
+          <w:color w:val="auto"/>
+          <w:spacing w:val="0"/>
+          <w:sz w:val="19"/>
+          <w:szCs w:val="19"/>
+          <w:u w:val="none"/>
+          <w:bdr w:val="none" w:color="auto" w:sz="0" w:space="0"/>
+          <w:shd w:val="clear" w:fill="FFFFFF"/>
+        </w:rPr>
+      </w:pPr>
+    </w:p>
+    <w:p>
+      <w:pPr>
+        <w:pStyle w:val="10"/>
+        <w:keepNext w:val="0"/>
+        <w:keepLines w:val="0"/>
+        <w:widowControl/>
+        <w:suppressLineNumbers w:val="0"/>
+        <w:shd w:val="clear" w:fill="FFFFFF"/>
+        <w:spacing w:before="0" w:beforeAutospacing="0" w:after="192" w:afterAutospacing="0"/>
+        <w:ind w:left="0" w:firstLine="0"/>
+        <w:jc w:val="both"/>
+        <w:rPr>
+          <w:rFonts w:hint="default" w:ascii="Segoe UI" w:hAnsi="Segoe UI" w:eastAsia="Segoe UI" w:cs="Segoe UI"/>
+          <w:i w:val="0"/>
+          <w:iCs w:val="0"/>
+          <w:caps w:val="0"/>
+          <w:color w:val="auto"/>
+          <w:spacing w:val="0"/>
+          <w:sz w:val="19"/>
+          <w:szCs w:val="19"/>
+          <w:u w:val="none"/>
+          <w:bdr w:val="none" w:color="auto" w:sz="0" w:space="0"/>
+          <w:shd w:val="clear" w:fill="FFFFFF"/>
+        </w:rPr>
+      </w:pPr>
+    </w:p>
+    <w:p>
+      <w:pPr>
+        <w:pStyle w:val="10"/>
+        <w:keepNext w:val="0"/>
+        <w:keepLines w:val="0"/>
+        <w:widowControl/>
+        <w:suppressLineNumbers w:val="0"/>
+        <w:shd w:val="clear" w:fill="FFFFFF"/>
+        <w:spacing w:before="0" w:beforeAutospacing="0" w:after="192" w:afterAutospacing="0"/>
+        <w:ind w:left="0" w:firstLine="0"/>
+        <w:jc w:val="both"/>
+        <w:rPr>
+          <w:rFonts w:hint="default" w:ascii="Segoe UI" w:hAnsi="Segoe UI" w:eastAsia="Segoe UI" w:cs="Segoe UI"/>
+          <w:i w:val="0"/>
+          <w:iCs w:val="0"/>
+          <w:caps w:val="0"/>
+          <w:color w:val="auto"/>
+          <w:spacing w:val="0"/>
+          <w:sz w:val="19"/>
+          <w:szCs w:val="19"/>
+          <w:u w:val="none"/>
+          <w:bdr w:val="none" w:color="auto" w:sz="0" w:space="0"/>
+          <w:shd w:val="clear" w:fill="FFFFFF"/>
+        </w:rPr>
+      </w:pPr>
+    </w:p>
+    <w:p>
+      <w:pPr>
+        <w:pStyle w:val="10"/>
+        <w:keepNext w:val="0"/>
+        <w:keepLines w:val="0"/>
+        <w:widowControl/>
+        <w:suppressLineNumbers w:val="0"/>
+        <w:shd w:val="clear" w:fill="FFFFFF"/>
+        <w:spacing w:before="0" w:beforeAutospacing="0" w:after="192" w:afterAutospacing="0"/>
+        <w:ind w:left="0" w:firstLine="0"/>
+        <w:jc w:val="both"/>
+        <w:rPr>
+          <w:rFonts w:hint="default" w:ascii="Segoe UI" w:hAnsi="Segoe UI" w:eastAsia="Segoe UI" w:cs="Segoe UI"/>
+          <w:i w:val="0"/>
+          <w:iCs w:val="0"/>
+          <w:caps w:val="0"/>
+          <w:color w:val="auto"/>
+          <w:spacing w:val="0"/>
+          <w:sz w:val="19"/>
+          <w:szCs w:val="19"/>
+          <w:u w:val="none"/>
+          <w:bdr w:val="none" w:color="auto" w:sz="0" w:space="0"/>
+          <w:shd w:val="clear" w:fill="FFFFFF"/>
+        </w:rPr>
+      </w:pPr>
+    </w:p>
+    <w:p>
+      <w:pPr>
+        <w:pStyle w:val="10"/>
+        <w:keepNext w:val="0"/>
+        <w:keepLines w:val="0"/>
+        <w:widowControl/>
+        <w:suppressLineNumbers w:val="0"/>
+        <w:shd w:val="clear" w:fill="FFFFFF"/>
+        <w:spacing w:before="0" w:beforeAutospacing="0" w:after="192" w:afterAutospacing="0"/>
+        <w:ind w:left="0" w:firstLine="0"/>
+        <w:jc w:val="both"/>
+        <w:rPr>
+          <w:rFonts w:hint="default" w:ascii="Segoe UI" w:hAnsi="Segoe UI" w:eastAsia="Segoe UI" w:cs="Segoe UI"/>
+          <w:i w:val="0"/>
+          <w:iCs w:val="0"/>
+          <w:caps w:val="0"/>
+          <w:color w:val="auto"/>
+          <w:spacing w:val="0"/>
+          <w:sz w:val="19"/>
+          <w:szCs w:val="19"/>
+          <w:u w:val="none"/>
+          <w:bdr w:val="none" w:color="auto" w:sz="0" w:space="0"/>
+          <w:shd w:val="clear" w:fill="FFFFFF"/>
+        </w:rPr>
+      </w:pPr>
+    </w:p>
+    <w:p>
+      <w:pPr>
+        <w:keepNext w:val="0"/>
+        <w:keepLines w:val="0"/>
+        <w:widowControl/>
+        <w:numPr>
+          <w:ilvl w:val="0"/>
+          <w:numId w:val="6"/>
+        </w:numPr>
+        <w:suppressLineNumbers w:val="0"/>
+        <w:tabs>
+          <w:tab w:val="clear" w:pos="420"/>
+        </w:tabs>
+        <w:spacing w:before="0" w:beforeAutospacing="1" w:after="0" w:afterAutospacing="1"/>
+        <w:ind w:left="420" w:leftChars="0" w:hanging="420" w:firstLineChars="0"/>
+        <w:jc w:val="both"/>
+        <w:rPr>
+          <w:sz w:val="20"/>
+          <w:szCs w:val="20"/>
+        </w:rPr>
+      </w:pPr>
+      <w:r>
+        <w:rPr>
+          <w:rFonts w:hint="default" w:ascii="Segoe UI" w:hAnsi="Segoe UI" w:eastAsia="Segoe UI" w:cs="Segoe UI"/>
+          <w:i w:val="0"/>
+          <w:iCs w:val="0"/>
+          <w:caps w:val="0"/>
+          <w:color w:val="24292F"/>
+          <w:spacing w:val="0"/>
+          <w:sz w:val="20"/>
+          <w:szCs w:val="20"/>
+          <w:bdr w:val="none" w:color="auto" w:sz="0" w:space="0"/>
+          <w:shd w:val="clear" w:fill="FFFFFF"/>
+        </w:rPr>
+        <w:t>Cập nhật thông tin</w:t>
+      </w:r>
+    </w:p>
+    <w:p>
+      <w:pPr>
+        <w:pStyle w:val="10"/>
+        <w:keepNext w:val="0"/>
+        <w:keepLines w:val="0"/>
+        <w:widowControl/>
+        <w:suppressLineNumbers w:val="0"/>
+        <w:shd w:val="clear" w:fill="FFFFFF"/>
+        <w:spacing w:before="0" w:beforeAutospacing="0" w:after="192" w:afterAutospacing="0"/>
+        <w:ind w:left="0" w:firstLine="0"/>
+        <w:jc w:val="both"/>
+        <w:rPr>
+          <w:rFonts w:hint="default" w:ascii="Segoe UI" w:hAnsi="Segoe UI" w:eastAsia="Segoe UI" w:cs="Segoe UI"/>
+          <w:i w:val="0"/>
+          <w:iCs w:val="0"/>
+          <w:caps w:val="0"/>
+          <w:color w:val="24292F"/>
+          <w:spacing w:val="0"/>
+          <w:sz w:val="19"/>
+          <w:szCs w:val="19"/>
+        </w:rPr>
+      </w:pPr>
+      <w:r>
+        <w:rPr>
+          <w:rFonts w:hint="default" w:ascii="Segoe UI" w:hAnsi="Segoe UI" w:eastAsia="Segoe UI" w:cs="Segoe UI"/>
+          <w:i w:val="0"/>
+          <w:iCs w:val="0"/>
+          <w:caps w:val="0"/>
+          <w:color w:val="auto"/>
+          <w:spacing w:val="0"/>
+          <w:sz w:val="19"/>
+          <w:szCs w:val="19"/>
+          <w:u w:val="none"/>
+          <w:shd w:val="clear" w:fill="FFFFFF"/>
+        </w:rPr>
+        <w:drawing>
+          <wp:inline distT="0" distB="0" distL="114300" distR="114300">
+            <wp:extent cx="5709285" cy="2903220"/>
+            <wp:effectExtent l="0" t="0" r="5715" b="7620"/>
+            <wp:docPr id="31" name="Picture 7" descr="IMG_262">
+              <a:hlinkClick xmlns:a="http://schemas.openxmlformats.org/drawingml/2006/main" r:id="rId68"/>
+            </wp:docPr>
+            <wp:cNvGraphicFramePr>
+              <a:graphicFrameLocks xmlns:a="http://schemas.openxmlformats.org/drawingml/2006/main" noChangeAspect="1"/>
+            </wp:cNvGraphicFramePr>
+            <a:graphic xmlns:a="http://schemas.openxmlformats.org/drawingml/2006/main">
+              <a:graphicData uri="http://schemas.openxmlformats.org/drawingml/2006/picture">
+                <pic:pic xmlns:pic="http://schemas.openxmlformats.org/drawingml/2006/picture">
+                  <pic:nvPicPr>
+                    <pic:cNvPr id="31" name="Picture 7" descr="IMG_262"/>
+                    <pic:cNvPicPr>
+                      <a:picLocks noChangeAspect="1"/>
+                    </pic:cNvPicPr>
+                  </pic:nvPicPr>
+                  <pic:blipFill>
+                    <a:blip r:embed="rId69"/>
+                    <a:stretch>
+                      <a:fillRect/>
+                    </a:stretch>
+                  </pic:blipFill>
+                  <pic:spPr>
+                    <a:xfrm>
+                      <a:off x="0" y="0"/>
+                      <a:ext cx="5709285" cy="2903220"/>
+                    </a:xfrm>
+                    <a:prstGeom prst="rect">
+                      <a:avLst/>
+                    </a:prstGeom>
+                    <a:noFill/>
+                    <a:ln w="9525">
+                      <a:noFill/>
+                    </a:ln>
+                  </pic:spPr>
+                </pic:pic>
+              </a:graphicData>
+            </a:graphic>
+          </wp:inline>
+        </w:drawing>
+      </w:r>
+    </w:p>
+    <w:p>
+      <w:pPr>
+        <w:keepNext w:val="0"/>
+        <w:keepLines w:val="0"/>
+        <w:widowControl/>
+        <w:numPr>
+          <w:ilvl w:val="0"/>
+          <w:numId w:val="6"/>
+        </w:numPr>
+        <w:suppressLineNumbers w:val="0"/>
+        <w:tabs>
+          <w:tab w:val="clear" w:pos="420"/>
+        </w:tabs>
+        <w:spacing w:before="0" w:beforeAutospacing="1" w:after="0" w:afterAutospacing="1"/>
+        <w:ind w:left="420" w:leftChars="0" w:hanging="420" w:firstLineChars="0"/>
+        <w:jc w:val="both"/>
+        <w:rPr>
+          <w:sz w:val="20"/>
+          <w:szCs w:val="20"/>
+        </w:rPr>
+      </w:pPr>
+      <w:bookmarkStart w:id="0" w:name="_GoBack"/>
+      <w:r>
+        <w:rPr>
+          <w:rFonts w:hint="default" w:ascii="Segoe UI" w:hAnsi="Segoe UI" w:eastAsia="Segoe UI" w:cs="Segoe UI"/>
+          <w:i w:val="0"/>
+          <w:iCs w:val="0"/>
+          <w:caps w:val="0"/>
+          <w:color w:val="24292F"/>
+          <w:spacing w:val="0"/>
+          <w:sz w:val="20"/>
+          <w:szCs w:val="20"/>
+          <w:bdr w:val="none" w:color="auto" w:sz="0" w:space="0"/>
+          <w:shd w:val="clear" w:fill="FFFFFF"/>
+        </w:rPr>
+        <w:t>Xóa thông tin</w:t>
+      </w:r>
+    </w:p>
+    <w:bookmarkEnd w:id="0"/>
     <w:p>
       <w:pPr>
         <w:pStyle w:val="10"/>
@@ -16407,6 +17814,88 @@
         <w:shd w:val="clear" w:fill="FFFFFF"/>
         <w:spacing w:before="0" w:beforeAutospacing="0" w:after="0" w:afterAutospacing="0"/>
         <w:ind w:left="0" w:firstLine="0"/>
+        <w:jc w:val="both"/>
+        <w:rPr>
+          <w:rFonts w:hint="default" w:ascii="Segoe UI" w:hAnsi="Segoe UI" w:eastAsia="Segoe UI" w:cs="Segoe UI"/>
+          <w:i w:val="0"/>
+          <w:iCs w:val="0"/>
+          <w:caps w:val="0"/>
+          <w:color w:val="24292F"/>
+          <w:spacing w:val="0"/>
+          <w:sz w:val="19"/>
+          <w:szCs w:val="19"/>
+        </w:rPr>
+      </w:pPr>
+      <w:r>
+        <w:rPr>
+          <w:rFonts w:hint="default" w:ascii="Segoe UI" w:hAnsi="Segoe UI" w:eastAsia="Segoe UI" w:cs="Segoe UI"/>
+          <w:i w:val="0"/>
+          <w:iCs w:val="0"/>
+          <w:caps w:val="0"/>
+          <w:color w:val="auto"/>
+          <w:spacing w:val="0"/>
+          <w:sz w:val="19"/>
+          <w:szCs w:val="19"/>
+          <w:u w:val="none"/>
+          <w:bdr w:val="none" w:color="auto" w:sz="0" w:space="0"/>
+          <w:shd w:val="clear" w:fill="FFFFFF"/>
+        </w:rPr>
+        <w:drawing>
+          <wp:inline distT="0" distB="0" distL="114300" distR="114300">
+            <wp:extent cx="5730240" cy="2929255"/>
+            <wp:effectExtent l="0" t="0" r="0" b="12065"/>
+            <wp:docPr id="32" name="Picture 8" descr="IMG_263">
+              <a:hlinkClick xmlns:a="http://schemas.openxmlformats.org/drawingml/2006/main" r:id="rId70"/>
+            </wp:docPr>
+            <wp:cNvGraphicFramePr>
+              <a:graphicFrameLocks xmlns:a="http://schemas.openxmlformats.org/drawingml/2006/main" noChangeAspect="1"/>
+            </wp:cNvGraphicFramePr>
+            <a:graphic xmlns:a="http://schemas.openxmlformats.org/drawingml/2006/main">
+              <a:graphicData uri="http://schemas.openxmlformats.org/drawingml/2006/picture">
+                <pic:pic xmlns:pic="http://schemas.openxmlformats.org/drawingml/2006/picture">
+                  <pic:nvPicPr>
+                    <pic:cNvPr id="32" name="Picture 8" descr="IMG_263"/>
+                    <pic:cNvPicPr>
+                      <a:picLocks noChangeAspect="1"/>
+                    </pic:cNvPicPr>
+                  </pic:nvPicPr>
+                  <pic:blipFill>
+                    <a:blip r:embed="rId71"/>
+                    <a:stretch>
+                      <a:fillRect/>
+                    </a:stretch>
+                  </pic:blipFill>
+                  <pic:spPr>
+                    <a:xfrm>
+                      <a:off x="0" y="0"/>
+                      <a:ext cx="5730240" cy="2929255"/>
+                    </a:xfrm>
+                    <a:prstGeom prst="rect">
+                      <a:avLst/>
+                    </a:prstGeom>
+                    <a:noFill/>
+                    <a:ln w="9525">
+                      <a:noFill/>
+                    </a:ln>
+                  </pic:spPr>
+                </pic:pic>
+              </a:graphicData>
+            </a:graphic>
+          </wp:inline>
+        </w:drawing>
+      </w:r>
+    </w:p>
+    <w:p>
+      <w:pPr>
+        <w:pStyle w:val="10"/>
+        <w:keepNext w:val="0"/>
+        <w:keepLines w:val="0"/>
+        <w:widowControl/>
+        <w:suppressLineNumbers w:val="0"/>
+        <w:shd w:val="clear" w:fill="FFFFFF"/>
+        <w:spacing w:before="0" w:beforeAutospacing="0" w:after="0" w:afterAutospacing="0"/>
+        <w:ind w:left="0" w:firstLine="0"/>
+        <w:jc w:val="both"/>
         <w:rPr>
           <w:rFonts w:hint="default" w:ascii="Segoe UI" w:hAnsi="Segoe UI" w:eastAsia="Segoe UI" w:cs="Segoe UI"/>
           <w:i w:val="0"/>

</xml_diff>